<commit_message>
lets go Versuch 2 ist fertig
</commit_message>
<xml_diff>
--- a/2/VS_Protokoll_Muster.docx
+++ b/2/VS_Protokoll_Muster.docx
@@ -1,6 +1,6 @@
 
 <file path=word/document.xml><?xml version="1.0" encoding="utf-8"?>
-<w:document xmlns:wpc="http://schemas.microsoft.com/office/word/2010/wordprocessingCanvas" xmlns:cx="http://schemas.microsoft.com/office/drawing/2014/chartex" xmlns:cx1="http://schemas.microsoft.com/office/drawing/2015/9/8/chartex" xmlns:cx2="http://schemas.microsoft.com/office/drawing/2015/10/21/chartex" xmlns:cx3="http://schemas.microsoft.com/office/drawing/2016/5/9/chartex" xmlns:cx4="http://schemas.microsoft.com/office/drawing/2016/5/10/chartex" xmlns:cx5="http://schemas.microsoft.com/office/drawing/2016/5/11/chartex" xmlns:cx6="http://schemas.microsoft.com/office/drawing/2016/5/12/chartex" xmlns:cx7="http://schemas.microsoft.com/office/drawing/2016/5/13/chartex" xmlns:cx8="http://schemas.microsoft.com/office/drawing/2016/5/14/chartex" xmlns:mc="http://schemas.openxmlformats.org/markup-compatibility/2006" xmlns:aink="http://schemas.microsoft.com/office/drawing/2016/ink" xmlns:am3d="http://schemas.microsoft.com/office/drawing/2017/model3d" xmlns:o="urn:schemas-microsoft-com:office:office" xmlns:oel="http://schemas.microsoft.com/office/2019/extlst" xmlns:r="http://schemas.openxmlformats.org/officeDocument/2006/relationships" xmlns:m="http://schemas.openxmlformats.org/officeDocument/2006/math" xmlns:v="urn:schemas-microsoft-com:vml" xmlns:wp14="http://schemas.microsoft.com/office/word/2010/wordprocessingDrawing" xmlns:wp="http://schemas.openxmlformats.org/drawingml/2006/wordprocessingDrawing" xmlns:w10="urn:schemas-microsoft-com:office:word" xmlns:w="http://schemas.openxmlformats.org/wordprocessingml/2006/main" xmlns:w14="http://schemas.microsoft.com/office/word/2010/wordml" xmlns:w15="http://schemas.microsoft.com/office/word/2012/wordml" xmlns:w16cex="http://schemas.microsoft.com/office/word/2018/wordml/cex" xmlns:w16cid="http://schemas.microsoft.com/office/word/2016/wordml/cid" xmlns:w16="http://schemas.microsoft.com/office/word/2018/wordml" xmlns:w16sdtdh="http://schemas.microsoft.com/office/word/2020/wordml/sdtdatahash" xmlns:w16se="http://schemas.microsoft.com/office/word/2015/wordml/symex" xmlns:wpg="http://schemas.microsoft.com/office/word/2010/wordprocessingGroup" xmlns:wpi="http://schemas.microsoft.com/office/word/2010/wordprocessingInk" xmlns:wne="http://schemas.microsoft.com/office/word/2006/wordml" xmlns:wps="http://schemas.microsoft.com/office/word/2010/wordprocessingShape" mc:Ignorable="w14 w15 w16se w16cid w16 w16cex w16sdtdh wp14">
+<w:document xmlns:wpc="http://schemas.microsoft.com/office/word/2010/wordprocessingCanvas" xmlns:cx="http://schemas.microsoft.com/office/drawing/2014/chartex" xmlns:cx1="http://schemas.microsoft.com/office/drawing/2015/9/8/chartex" xmlns:cx2="http://schemas.microsoft.com/office/drawing/2015/10/21/chartex" xmlns:cx3="http://schemas.microsoft.com/office/drawing/2016/5/9/chartex" xmlns:cx4="http://schemas.microsoft.com/office/drawing/2016/5/10/chartex" xmlns:cx5="http://schemas.microsoft.com/office/drawing/2016/5/11/chartex" xmlns:cx6="http://schemas.microsoft.com/office/drawing/2016/5/12/chartex" xmlns:cx7="http://schemas.microsoft.com/office/drawing/2016/5/13/chartex" xmlns:cx8="http://schemas.microsoft.com/office/drawing/2016/5/14/chartex" xmlns:mc="http://schemas.openxmlformats.org/markup-compatibility/2006" xmlns:aink="http://schemas.microsoft.com/office/drawing/2016/ink" xmlns:am3d="http://schemas.microsoft.com/office/drawing/2017/model3d" xmlns:o="urn:schemas-microsoft-com:office:office" xmlns:oel="http://schemas.microsoft.com/office/2019/extlst" xmlns:r="http://schemas.openxmlformats.org/officeDocument/2006/relationships" xmlns:m="http://schemas.openxmlformats.org/officeDocument/2006/math" xmlns:v="urn:schemas-microsoft-com:vml" xmlns:wp14="http://schemas.microsoft.com/office/word/2010/wordprocessingDrawing" xmlns:wp="http://schemas.openxmlformats.org/drawingml/2006/wordprocessingDrawing" xmlns:w10="urn:schemas-microsoft-com:office:word" xmlns:w="http://schemas.openxmlformats.org/wordprocessingml/2006/main" xmlns:w14="http://schemas.microsoft.com/office/word/2010/wordml" xmlns:w15="http://schemas.microsoft.com/office/word/2012/wordml" xmlns:w16cex="http://schemas.microsoft.com/office/word/2018/wordml/cex" xmlns:w16cid="http://schemas.microsoft.com/office/word/2016/wordml/cid" xmlns:w16="http://schemas.microsoft.com/office/word/2018/wordml" xmlns:w16du="http://schemas.microsoft.com/office/word/2023/wordml/word16du" xmlns:w16sdtdh="http://schemas.microsoft.com/office/word/2020/wordml/sdtdatahash" xmlns:w16se="http://schemas.microsoft.com/office/word/2015/wordml/symex" xmlns:wpg="http://schemas.microsoft.com/office/word/2010/wordprocessingGroup" xmlns:wpi="http://schemas.microsoft.com/office/word/2010/wordprocessingInk" xmlns:wne="http://schemas.microsoft.com/office/word/2006/wordml" xmlns:wps="http://schemas.microsoft.com/office/word/2010/wordprocessingShape" mc:Ignorable="w14 w15 w16se w16cid w16 w16cex w16sdtdh wp14">
   <w:body>
     <w:p>
       <w:pPr>
@@ -64,15 +64,7 @@
         <w:t>Luca Schöneberg</w:t>
       </w:r>
       <w:r>
-        <w:t xml:space="preserve">, </w:t>
-      </w:r>
-      <w:proofErr w:type="spellStart"/>
-      <w:r>
-        <w:t>Matr</w:t>
-      </w:r>
-      <w:proofErr w:type="spellEnd"/>
-      <w:r>
-        <w:t xml:space="preserve">. Nr. </w:t>
+        <w:t xml:space="preserve">, Matr. Nr. </w:t>
       </w:r>
       <w:r>
         <w:t>979049</w:t>
@@ -95,15 +87,7 @@
         <w:t>Wulff</w:t>
       </w:r>
       <w:r>
-        <w:t xml:space="preserve">, </w:t>
-      </w:r>
-      <w:proofErr w:type="spellStart"/>
-      <w:r>
-        <w:t>Matr</w:t>
-      </w:r>
-      <w:proofErr w:type="spellEnd"/>
-      <w:r>
-        <w:t xml:space="preserve">. Nr. </w:t>
+        <w:t xml:space="preserve">, Matr. Nr. </w:t>
       </w:r>
       <w:r>
         <w:t>1014530</w:t>
@@ -124,7 +108,13 @@
         <w:tab/>
       </w:r>
       <w:r>
-        <w:t>Osnabrück, 19.</w:t>
+        <w:t xml:space="preserve">Osnabrück, </w:t>
+      </w:r>
+      <w:r>
+        <w:t>28</w:t>
+      </w:r>
+      <w:r>
+        <w:t>.</w:t>
       </w:r>
       <w:r>
         <w:t>3</w:t>
@@ -145,10 +135,7 @@
         <w:t xml:space="preserve">Aufgabenblatt </w:t>
       </w:r>
       <w:r>
-        <w:t xml:space="preserve">2 - </w:t>
-      </w:r>
-      <w:r>
-        <w:t>Realisierung eines einfachen Web-Servers</w:t>
+        <w:t>2 - Realisierung eines einfachen Web-Servers</w:t>
       </w:r>
     </w:p>
     <w:p>
@@ -168,15 +155,41 @@
     </w:p>
     <w:p>
       <w:pPr>
+        <w:pStyle w:val="berschrift1"/>
+      </w:pPr>
+      <w:r>
+        <w:t>Einleitung</w:t>
+      </w:r>
+    </w:p>
+    <w:p>
+      <w:r>
+        <w:t>In dieser Übung wurde ein einfacher Web-Server auf Basis von TCP-Sockets implementiert, der eine Teilmenge des HTTP-Protokolls verwendet. Der Server unterstützt GET-Requests und behandelt Dateitypen wie HTML und JPG. In einer freiwilligen Zusatzaufgabe wurde der Server erweitert, um POST-Anfragen zu verarbeiten und Formulardaten zu übertragen.</w:t>
+      </w:r>
+    </w:p>
+    <w:p>
+      <w:pPr>
+        <w:pStyle w:val="berschrift1"/>
+      </w:pPr>
+      <w:r>
+        <w:t>Implementierung</w:t>
+      </w:r>
+    </w:p>
+    <w:p>
+      <w:r>
+        <w:t>Der Web-Server wurde wie folgt implementiert:</w:t>
+      </w:r>
+    </w:p>
+    <w:p>
+      <w:pPr>
         <w:pStyle w:val="berschrift2"/>
       </w:pPr>
       <w:r>
-        <w:t>Source Code</w:t>
-      </w:r>
-    </w:p>
-    <w:p>
-      <w:r>
-        <w:t>(Durchkommentierter Source Code, den man erklären kann)</w:t>
+        <w:t>Mehrstufiger Server</w:t>
+      </w:r>
+    </w:p>
+    <w:p>
+      <w:r>
+        <w:t>Der Server wurde als mehrstufiger Server konzipiert, um mehrere gleichzeitige Anfragen verarbeiten zu können.</w:t>
       </w:r>
     </w:p>
     <w:p>
@@ -184,32 +197,295 @@
         <w:pStyle w:val="berschrift2"/>
       </w:pPr>
       <w:r>
-        <w:t>Testen</w:t>
-      </w:r>
-    </w:p>
-    <w:p>
-      <w:pPr>
+        <w:t>Starten des Servers</w:t>
+      </w:r>
+    </w:p>
+    <w:p>
+      <w:r>
+        <w:t>Der Server wird mit Angabe eines Ports und eines Verzeichnisses gestartet, in dem HTML-Dokumente gespeichert sind: HTTPserv &lt;docroot&gt; &lt;port&gt;</w:t>
+      </w:r>
+    </w:p>
+    <w:p>
+      <w:pPr>
+        <w:pStyle w:val="berschrift2"/>
+      </w:pPr>
+      <w:r>
+        <w:t>Verwendung von Port 8080 oder 8008</w:t>
+      </w:r>
+    </w:p>
+    <w:p>
+      <w:r>
+        <w:t>Da Port 80 spezielle Privilegien erfordert, wurde Port 8080 (oder alternativ 8008) verwendet.</w:t>
+      </w:r>
+    </w:p>
+    <w:p>
+      <w:pPr>
+        <w:pStyle w:val="berschrift2"/>
+      </w:pPr>
+      <w:r>
+        <w:t>Verarbeitung von GET-Requests</w:t>
+      </w:r>
+    </w:p>
+    <w:p>
+      <w:r>
+        <w:t>Der Server unterstützt die Verarbeitung von GET-Requests. Bei Anfragen nach einer Datei wird diese aus dem Arbeitsverzeichnis gesucht, gelesen und an den Client zurückgegeben (Statuscode 200). Bei nicht gefundenen Dateien wird der Statuscode 404 zurückgegeben. Bei Anfragen nach einem Verzeichnis wird dieses in Form eines HTML-Dokuments ausgegeben, in dem die vorhandenen HTML-Dateien und Unterverzeichnisse verlinkt sind.</w:t>
+      </w:r>
+    </w:p>
+    <w:p>
+      <w:r>
+        <w:t>Hier ist ein Codeausschnitt für die Verarbeitung von GET-Requests:</w:t>
+      </w:r>
+    </w:p>
+    <w:p>
+      <w:r>
         <w:rPr>
-          <w:i/>
-          <w:iCs/>
+          <w:noProof/>
         </w:rPr>
-      </w:pPr>
-      <w:r>
-        <w:rPr>
-          <w:i/>
-          <w:iCs/>
-        </w:rPr>
-        <w:t>Testen Sie Ihren Server mit mehr als einem Browser und notieren Sie die Unterschiede bei der Verarbeitung von Anfragen.</w:t>
+        <w:lastRenderedPageBreak/>
+        <w:drawing>
+          <wp:inline distT="0" distB="0" distL="0" distR="0" wp14:anchorId="01EB9111" wp14:editId="05C3A775">
+            <wp:extent cx="5171089" cy="2456723"/>
+            <wp:effectExtent l="0" t="0" r="0" b="0"/>
+            <wp:docPr id="2" name="Grafik 2" descr="Ein Bild, das Text enthält.&#10;&#10;Automatisch generierte Beschreibung"/>
+            <wp:cNvGraphicFramePr>
+              <a:graphicFrameLocks xmlns:a="http://schemas.openxmlformats.org/drawingml/2006/main" noChangeAspect="1"/>
+            </wp:cNvGraphicFramePr>
+            <a:graphic xmlns:a="http://schemas.openxmlformats.org/drawingml/2006/main">
+              <a:graphicData uri="http://schemas.openxmlformats.org/drawingml/2006/picture">
+                <pic:pic xmlns:pic="http://schemas.openxmlformats.org/drawingml/2006/picture">
+                  <pic:nvPicPr>
+                    <pic:cNvPr id="2" name="Grafik 2" descr="Ein Bild, das Text enthält.&#10;&#10;Automatisch generierte Beschreibung"/>
+                    <pic:cNvPicPr/>
+                  </pic:nvPicPr>
+                  <pic:blipFill>
+                    <a:blip r:embed="rId7" cstate="print">
+                      <a:extLst>
+                        <a:ext uri="{28A0092B-C50C-407E-A947-70E740481C1C}">
+                          <a14:useLocalDpi xmlns:a14="http://schemas.microsoft.com/office/drawing/2010/main" val="0"/>
+                        </a:ext>
+                      </a:extLst>
+                    </a:blip>
+                    <a:stretch>
+                      <a:fillRect/>
+                    </a:stretch>
+                  </pic:blipFill>
+                  <pic:spPr>
+                    <a:xfrm>
+                      <a:off x="0" y="0"/>
+                      <a:ext cx="5206798" cy="2473688"/>
+                    </a:xfrm>
+                    <a:prstGeom prst="rect">
+                      <a:avLst/>
+                    </a:prstGeom>
+                  </pic:spPr>
+                </pic:pic>
+              </a:graphicData>
+            </a:graphic>
+          </wp:inline>
+        </w:drawing>
+      </w:r>
+    </w:p>
+    <w:p>
+      <w:r>
+        <w:drawing>
+          <wp:inline distT="0" distB="0" distL="0" distR="0" wp14:anchorId="5CBF099A" wp14:editId="3F5BC425">
+            <wp:extent cx="5063884" cy="2712795"/>
+            <wp:effectExtent l="0" t="0" r="3810" b="5080"/>
+            <wp:docPr id="1" name="Grafik 1" descr="Ein Bild, das Text enthält.&#10;&#10;Automatisch generierte Beschreibung"/>
+            <wp:cNvGraphicFramePr>
+              <a:graphicFrameLocks xmlns:a="http://schemas.openxmlformats.org/drawingml/2006/main" noChangeAspect="1"/>
+            </wp:cNvGraphicFramePr>
+            <a:graphic xmlns:a="http://schemas.openxmlformats.org/drawingml/2006/main">
+              <a:graphicData uri="http://schemas.openxmlformats.org/drawingml/2006/picture">
+                <pic:pic xmlns:pic="http://schemas.openxmlformats.org/drawingml/2006/picture">
+                  <pic:nvPicPr>
+                    <pic:cNvPr id="1" name="Grafik 1" descr="Ein Bild, das Text enthält.&#10;&#10;Automatisch generierte Beschreibung"/>
+                    <pic:cNvPicPr/>
+                  </pic:nvPicPr>
+                  <pic:blipFill>
+                    <a:blip r:embed="rId8"/>
+                    <a:stretch>
+                      <a:fillRect/>
+                    </a:stretch>
+                  </pic:blipFill>
+                  <pic:spPr>
+                    <a:xfrm>
+                      <a:off x="0" y="0"/>
+                      <a:ext cx="5075054" cy="2718779"/>
+                    </a:xfrm>
+                    <a:prstGeom prst="rect">
+                      <a:avLst/>
+                    </a:prstGeom>
+                  </pic:spPr>
+                </pic:pic>
+              </a:graphicData>
+            </a:graphic>
+          </wp:inline>
+        </w:drawing>
+      </w:r>
+    </w:p>
+    <w:p>
+      <w:pPr>
+        <w:pStyle w:val="berschrift2"/>
+      </w:pPr>
+      <w:r>
+        <w:t>Behandlung von Dateitypen</w:t>
+      </w:r>
+    </w:p>
+    <w:p>
+      <w:r>
+        <w:t>Der Server behandelt Dateitypen wie Bilddateien im JPG-Format korrekt. Der Content-Type im Response-Header wird angepasst und die Dateien werden binär übertragen.</w:t>
+      </w:r>
+    </w:p>
+    <w:p>
+      <w:pPr>
+        <w:pStyle w:val="berschrift2"/>
+      </w:pPr>
+      <w:r>
+        <w:br w:type="page"/>
+      </w:r>
+      <w:r>
+        <w:lastRenderedPageBreak/>
+        <w:t>Freiwillige Aufgabe POST</w:t>
+      </w:r>
+    </w:p>
+    <w:p>
+      <w:r>
+        <w:t xml:space="preserve">Der Server soll nicht nur die GET </w:t>
+      </w:r>
+      <w:r>
+        <w:t>Requ</w:t>
+      </w:r>
+      <w:r>
+        <w:t>ests beantworten können sondern auch spezifische POST-</w:t>
+      </w:r>
+      <w:r>
+        <w:t xml:space="preserve"> </w:t>
+      </w:r>
+      <w:r>
+        <w:t>Requests</w:t>
+      </w:r>
+      <w:r>
+        <w:t xml:space="preserve">. Es wurde implementiert, dass der Server </w:t>
+      </w:r>
+      <w:r>
+        <w:t>zwei Parameter entgegennehmen kann und diese multipliziert. Es fehlt jedoch das Senden des POST Request mit dem Anfügen der Parameter im Body.</w:t>
+      </w:r>
+    </w:p>
+    <w:p>
+      <w:r>
+        <w:drawing>
+          <wp:inline distT="0" distB="0" distL="0" distR="0" wp14:anchorId="186C1163" wp14:editId="25078549">
+            <wp:extent cx="5760720" cy="4488815"/>
+            <wp:effectExtent l="0" t="0" r="5080" b="0"/>
+            <wp:docPr id="3" name="Grafik 3" descr="Ein Bild, das Text enthält.&#10;&#10;Automatisch generierte Beschreibung"/>
+            <wp:cNvGraphicFramePr>
+              <a:graphicFrameLocks xmlns:a="http://schemas.openxmlformats.org/drawingml/2006/main" noChangeAspect="1"/>
+            </wp:cNvGraphicFramePr>
+            <a:graphic xmlns:a="http://schemas.openxmlformats.org/drawingml/2006/main">
+              <a:graphicData uri="http://schemas.openxmlformats.org/drawingml/2006/picture">
+                <pic:pic xmlns:pic="http://schemas.openxmlformats.org/drawingml/2006/picture">
+                  <pic:nvPicPr>
+                    <pic:cNvPr id="3" name="Grafik 3" descr="Ein Bild, das Text enthält.&#10;&#10;Automatisch generierte Beschreibung"/>
+                    <pic:cNvPicPr/>
+                  </pic:nvPicPr>
+                  <pic:blipFill>
+                    <a:blip r:embed="rId9"/>
+                    <a:stretch>
+                      <a:fillRect/>
+                    </a:stretch>
+                  </pic:blipFill>
+                  <pic:spPr>
+                    <a:xfrm>
+                      <a:off x="0" y="0"/>
+                      <a:ext cx="5760720" cy="4488815"/>
+                    </a:xfrm>
+                    <a:prstGeom prst="rect">
+                      <a:avLst/>
+                    </a:prstGeom>
+                  </pic:spPr>
+                </pic:pic>
+              </a:graphicData>
+            </a:graphic>
+          </wp:inline>
+        </w:drawing>
+      </w:r>
+    </w:p>
+    <w:p>
+      <w:pPr>
+        <w:pStyle w:val="berschrift2"/>
+      </w:pPr>
+      <w:r>
+        <w:t>Testen mit verschiedenen Browsern</w:t>
+      </w:r>
+    </w:p>
+    <w:p>
+      <w:r>
+        <w:t>Der Server wurde mit mehreren Browsern getestet</w:t>
+      </w:r>
+      <w:r>
+        <w:t>:</w:t>
+      </w:r>
+    </w:p>
+    <w:p>
+      <w:r>
+        <w:t>Safari vs Firefox:</w:t>
+      </w:r>
+    </w:p>
+    <w:p>
+      <w:r>
+        <w:t xml:space="preserve">Die Dividier von Safari fallen in der </w:t>
+      </w:r>
+      <w:r>
+        <w:t>A</w:t>
+      </w:r>
+      <w:r>
+        <w:t xml:space="preserve">nzeige dünner </w:t>
+      </w:r>
+      <w:r>
+        <w:t>aus</w:t>
+      </w:r>
+      <w:r>
+        <w:t xml:space="preserve"> als die bei Firefox.</w:t>
+      </w:r>
+    </w:p>
+    <w:p>
+      <w:r>
+        <w:t xml:space="preserve">Die Farben des Bildes haben einen Leichen </w:t>
+      </w:r>
+      <w:r>
+        <w:t>U</w:t>
+      </w:r>
+      <w:r>
+        <w:t>nterschied in der Graustufe.</w:t>
+      </w:r>
+    </w:p>
+    <w:p>
+      <w:r>
+        <w:t>Bei den Formularen bestehen in Bezug auf die Buttons &amp; Formular Felder ein Unterschied in der Darstellung.</w:t>
+      </w:r>
+    </w:p>
+    <w:p>
+      <w:r>
+        <w:t>Safari vs Brave</w:t>
+      </w:r>
+      <w:r>
+        <w:t>:</w:t>
+      </w:r>
+    </w:p>
+    <w:p>
+      <w:r>
+        <w:t>Bei den Formularen bestehen in Bezug auf die Buttons &amp; Formular Felder ein Unterschied in der Darstellung.</w:t>
       </w:r>
     </w:p>
     <w:p/>
     <w:sectPr>
-      <w:headerReference w:type="even" r:id="rId7"/>
-      <w:headerReference w:type="default" r:id="rId8"/>
-      <w:footerReference w:type="even" r:id="rId9"/>
-      <w:footerReference w:type="default" r:id="rId10"/>
-      <w:headerReference w:type="first" r:id="rId11"/>
-      <w:footerReference w:type="first" r:id="rId12"/>
+      <w:headerReference w:type="even" r:id="rId10"/>
+      <w:headerReference w:type="default" r:id="rId11"/>
+      <w:footerReference w:type="even" r:id="rId12"/>
+      <w:footerReference w:type="default" r:id="rId13"/>
+      <w:headerReference w:type="first" r:id="rId14"/>
+      <w:footerReference w:type="first" r:id="rId15"/>
       <w:pgSz w:w="11906" w:h="16838"/>
       <w:pgMar w:top="1417" w:right="1417" w:bottom="1134" w:left="1417" w:header="708" w:footer="708" w:gutter="0"/>
       <w:cols w:space="708"/>
@@ -220,7 +496,7 @@
 </file>
 
 <file path=word/endnotes.xml><?xml version="1.0" encoding="utf-8"?>
-<w:endnotes xmlns:wpc="http://schemas.microsoft.com/office/word/2010/wordprocessingCanvas" xmlns:cx="http://schemas.microsoft.com/office/drawing/2014/chartex" xmlns:cx1="http://schemas.microsoft.com/office/drawing/2015/9/8/chartex" xmlns:cx2="http://schemas.microsoft.com/office/drawing/2015/10/21/chartex" xmlns:cx3="http://schemas.microsoft.com/office/drawing/2016/5/9/chartex" xmlns:cx4="http://schemas.microsoft.com/office/drawing/2016/5/10/chartex" xmlns:cx5="http://schemas.microsoft.com/office/drawing/2016/5/11/chartex" xmlns:cx6="http://schemas.microsoft.com/office/drawing/2016/5/12/chartex" xmlns:cx7="http://schemas.microsoft.com/office/drawing/2016/5/13/chartex" xmlns:cx8="http://schemas.microsoft.com/office/drawing/2016/5/14/chartex" xmlns:mc="http://schemas.openxmlformats.org/markup-compatibility/2006" xmlns:aink="http://schemas.microsoft.com/office/drawing/2016/ink" xmlns:am3d="http://schemas.microsoft.com/office/drawing/2017/model3d" xmlns:o="urn:schemas-microsoft-com:office:office" xmlns:oel="http://schemas.microsoft.com/office/2019/extlst" xmlns:r="http://schemas.openxmlformats.org/officeDocument/2006/relationships" xmlns:m="http://schemas.openxmlformats.org/officeDocument/2006/math" xmlns:v="urn:schemas-microsoft-com:vml" xmlns:wp14="http://schemas.microsoft.com/office/word/2010/wordprocessingDrawing" xmlns:wp="http://schemas.openxmlformats.org/drawingml/2006/wordprocessingDrawing" xmlns:w10="urn:schemas-microsoft-com:office:word" xmlns:w="http://schemas.openxmlformats.org/wordprocessingml/2006/main" xmlns:w14="http://schemas.microsoft.com/office/word/2010/wordml" xmlns:w15="http://schemas.microsoft.com/office/word/2012/wordml" xmlns:w16cex="http://schemas.microsoft.com/office/word/2018/wordml/cex" xmlns:w16cid="http://schemas.microsoft.com/office/word/2016/wordml/cid" xmlns:w16="http://schemas.microsoft.com/office/word/2018/wordml" xmlns:w16sdtdh="http://schemas.microsoft.com/office/word/2020/wordml/sdtdatahash" xmlns:w16se="http://schemas.microsoft.com/office/word/2015/wordml/symex" xmlns:wpg="http://schemas.microsoft.com/office/word/2010/wordprocessingGroup" xmlns:wpi="http://schemas.microsoft.com/office/word/2010/wordprocessingInk" xmlns:wne="http://schemas.microsoft.com/office/word/2006/wordml" xmlns:wps="http://schemas.microsoft.com/office/word/2010/wordprocessingShape" mc:Ignorable="w14 w15 w16se w16cid w16 w16cex w16sdtdh wp14">
+<w:endnotes xmlns:wpc="http://schemas.microsoft.com/office/word/2010/wordprocessingCanvas" xmlns:cx="http://schemas.microsoft.com/office/drawing/2014/chartex" xmlns:cx1="http://schemas.microsoft.com/office/drawing/2015/9/8/chartex" xmlns:cx2="http://schemas.microsoft.com/office/drawing/2015/10/21/chartex" xmlns:cx3="http://schemas.microsoft.com/office/drawing/2016/5/9/chartex" xmlns:cx4="http://schemas.microsoft.com/office/drawing/2016/5/10/chartex" xmlns:cx5="http://schemas.microsoft.com/office/drawing/2016/5/11/chartex" xmlns:cx6="http://schemas.microsoft.com/office/drawing/2016/5/12/chartex" xmlns:cx7="http://schemas.microsoft.com/office/drawing/2016/5/13/chartex" xmlns:cx8="http://schemas.microsoft.com/office/drawing/2016/5/14/chartex" xmlns:mc="http://schemas.openxmlformats.org/markup-compatibility/2006" xmlns:aink="http://schemas.microsoft.com/office/drawing/2016/ink" xmlns:am3d="http://schemas.microsoft.com/office/drawing/2017/model3d" xmlns:o="urn:schemas-microsoft-com:office:office" xmlns:oel="http://schemas.microsoft.com/office/2019/extlst" xmlns:r="http://schemas.openxmlformats.org/officeDocument/2006/relationships" xmlns:m="http://schemas.openxmlformats.org/officeDocument/2006/math" xmlns:v="urn:schemas-microsoft-com:vml" xmlns:wp14="http://schemas.microsoft.com/office/word/2010/wordprocessingDrawing" xmlns:wp="http://schemas.openxmlformats.org/drawingml/2006/wordprocessingDrawing" xmlns:w10="urn:schemas-microsoft-com:office:word" xmlns:w="http://schemas.openxmlformats.org/wordprocessingml/2006/main" xmlns:w14="http://schemas.microsoft.com/office/word/2010/wordml" xmlns:w15="http://schemas.microsoft.com/office/word/2012/wordml" xmlns:w16cex="http://schemas.microsoft.com/office/word/2018/wordml/cex" xmlns:w16cid="http://schemas.microsoft.com/office/word/2016/wordml/cid" xmlns:w16="http://schemas.microsoft.com/office/word/2018/wordml" xmlns:w16du="http://schemas.microsoft.com/office/word/2023/wordml/word16du" xmlns:w16sdtdh="http://schemas.microsoft.com/office/word/2020/wordml/sdtdatahash" xmlns:w16se="http://schemas.microsoft.com/office/word/2015/wordml/symex" xmlns:wpg="http://schemas.microsoft.com/office/word/2010/wordprocessingGroup" xmlns:wpi="http://schemas.microsoft.com/office/word/2010/wordprocessingInk" xmlns:wne="http://schemas.microsoft.com/office/word/2006/wordml" xmlns:wps="http://schemas.microsoft.com/office/word/2010/wordprocessingShape" mc:Ignorable="w14 w15 w16se w16cid w16 w16cex w16sdtdh wp14">
   <w:endnote w:type="separator" w:id="-1">
     <w:p>
       <w:pPr>
@@ -245,7 +521,7 @@
 </file>
 
 <file path=word/footer1.xml><?xml version="1.0" encoding="utf-8"?>
-<w:ftr xmlns:wpc="http://schemas.microsoft.com/office/word/2010/wordprocessingCanvas" xmlns:cx="http://schemas.microsoft.com/office/drawing/2014/chartex" xmlns:cx1="http://schemas.microsoft.com/office/drawing/2015/9/8/chartex" xmlns:cx2="http://schemas.microsoft.com/office/drawing/2015/10/21/chartex" xmlns:cx3="http://schemas.microsoft.com/office/drawing/2016/5/9/chartex" xmlns:cx4="http://schemas.microsoft.com/office/drawing/2016/5/10/chartex" xmlns:cx5="http://schemas.microsoft.com/office/drawing/2016/5/11/chartex" xmlns:cx6="http://schemas.microsoft.com/office/drawing/2016/5/12/chartex" xmlns:cx7="http://schemas.microsoft.com/office/drawing/2016/5/13/chartex" xmlns:cx8="http://schemas.microsoft.com/office/drawing/2016/5/14/chartex" xmlns:mc="http://schemas.openxmlformats.org/markup-compatibility/2006" xmlns:aink="http://schemas.microsoft.com/office/drawing/2016/ink" xmlns:am3d="http://schemas.microsoft.com/office/drawing/2017/model3d" xmlns:o="urn:schemas-microsoft-com:office:office" xmlns:oel="http://schemas.microsoft.com/office/2019/extlst" xmlns:r="http://schemas.openxmlformats.org/officeDocument/2006/relationships" xmlns:m="http://schemas.openxmlformats.org/officeDocument/2006/math" xmlns:v="urn:schemas-microsoft-com:vml" xmlns:wp14="http://schemas.microsoft.com/office/word/2010/wordprocessingDrawing" xmlns:wp="http://schemas.openxmlformats.org/drawingml/2006/wordprocessingDrawing" xmlns:w10="urn:schemas-microsoft-com:office:word" xmlns:w="http://schemas.openxmlformats.org/wordprocessingml/2006/main" xmlns:w14="http://schemas.microsoft.com/office/word/2010/wordml" xmlns:w15="http://schemas.microsoft.com/office/word/2012/wordml" xmlns:w16cex="http://schemas.microsoft.com/office/word/2018/wordml/cex" xmlns:w16cid="http://schemas.microsoft.com/office/word/2016/wordml/cid" xmlns:w16="http://schemas.microsoft.com/office/word/2018/wordml" xmlns:w16sdtdh="http://schemas.microsoft.com/office/word/2020/wordml/sdtdatahash" xmlns:w16se="http://schemas.microsoft.com/office/word/2015/wordml/symex" xmlns:wpg="http://schemas.microsoft.com/office/word/2010/wordprocessingGroup" xmlns:wpi="http://schemas.microsoft.com/office/word/2010/wordprocessingInk" xmlns:wne="http://schemas.microsoft.com/office/word/2006/wordml" xmlns:wps="http://schemas.microsoft.com/office/word/2010/wordprocessingShape" mc:Ignorable="w14 w15 w16se w16cid w16 w16cex w16sdtdh wp14">
+<w:ftr xmlns:wpc="http://schemas.microsoft.com/office/word/2010/wordprocessingCanvas" xmlns:cx="http://schemas.microsoft.com/office/drawing/2014/chartex" xmlns:cx1="http://schemas.microsoft.com/office/drawing/2015/9/8/chartex" xmlns:cx2="http://schemas.microsoft.com/office/drawing/2015/10/21/chartex" xmlns:cx3="http://schemas.microsoft.com/office/drawing/2016/5/9/chartex" xmlns:cx4="http://schemas.microsoft.com/office/drawing/2016/5/10/chartex" xmlns:cx5="http://schemas.microsoft.com/office/drawing/2016/5/11/chartex" xmlns:cx6="http://schemas.microsoft.com/office/drawing/2016/5/12/chartex" xmlns:cx7="http://schemas.microsoft.com/office/drawing/2016/5/13/chartex" xmlns:cx8="http://schemas.microsoft.com/office/drawing/2016/5/14/chartex" xmlns:mc="http://schemas.openxmlformats.org/markup-compatibility/2006" xmlns:aink="http://schemas.microsoft.com/office/drawing/2016/ink" xmlns:am3d="http://schemas.microsoft.com/office/drawing/2017/model3d" xmlns:o="urn:schemas-microsoft-com:office:office" xmlns:oel="http://schemas.microsoft.com/office/2019/extlst" xmlns:r="http://schemas.openxmlformats.org/officeDocument/2006/relationships" xmlns:m="http://schemas.openxmlformats.org/officeDocument/2006/math" xmlns:v="urn:schemas-microsoft-com:vml" xmlns:wp14="http://schemas.microsoft.com/office/word/2010/wordprocessingDrawing" xmlns:wp="http://schemas.openxmlformats.org/drawingml/2006/wordprocessingDrawing" xmlns:w10="urn:schemas-microsoft-com:office:word" xmlns:w="http://schemas.openxmlformats.org/wordprocessingml/2006/main" xmlns:w14="http://schemas.microsoft.com/office/word/2010/wordml" xmlns:w15="http://schemas.microsoft.com/office/word/2012/wordml" xmlns:w16cex="http://schemas.microsoft.com/office/word/2018/wordml/cex" xmlns:w16cid="http://schemas.microsoft.com/office/word/2016/wordml/cid" xmlns:w16="http://schemas.microsoft.com/office/word/2018/wordml" xmlns:w16du="http://schemas.microsoft.com/office/word/2023/wordml/word16du" xmlns:w16sdtdh="http://schemas.microsoft.com/office/word/2020/wordml/sdtdatahash" xmlns:w16se="http://schemas.microsoft.com/office/word/2015/wordml/symex" xmlns:wpg="http://schemas.microsoft.com/office/word/2010/wordprocessingGroup" xmlns:wpi="http://schemas.microsoft.com/office/word/2010/wordprocessingInk" xmlns:wne="http://schemas.microsoft.com/office/word/2006/wordml" xmlns:wps="http://schemas.microsoft.com/office/word/2010/wordprocessingShape" mc:Ignorable="w14 w15 w16se w16cid w16 w16cex w16sdtdh wp14">
   <w:p>
     <w:pPr>
       <w:pStyle w:val="Fuzeile"/>
@@ -255,7 +531,7 @@
 </file>
 
 <file path=word/footer2.xml><?xml version="1.0" encoding="utf-8"?>
-<w:ftr xmlns:wpc="http://schemas.microsoft.com/office/word/2010/wordprocessingCanvas" xmlns:cx="http://schemas.microsoft.com/office/drawing/2014/chartex" xmlns:cx1="http://schemas.microsoft.com/office/drawing/2015/9/8/chartex" xmlns:cx2="http://schemas.microsoft.com/office/drawing/2015/10/21/chartex" xmlns:cx3="http://schemas.microsoft.com/office/drawing/2016/5/9/chartex" xmlns:cx4="http://schemas.microsoft.com/office/drawing/2016/5/10/chartex" xmlns:cx5="http://schemas.microsoft.com/office/drawing/2016/5/11/chartex" xmlns:cx6="http://schemas.microsoft.com/office/drawing/2016/5/12/chartex" xmlns:cx7="http://schemas.microsoft.com/office/drawing/2016/5/13/chartex" xmlns:cx8="http://schemas.microsoft.com/office/drawing/2016/5/14/chartex" xmlns:mc="http://schemas.openxmlformats.org/markup-compatibility/2006" xmlns:aink="http://schemas.microsoft.com/office/drawing/2016/ink" xmlns:am3d="http://schemas.microsoft.com/office/drawing/2017/model3d" xmlns:o="urn:schemas-microsoft-com:office:office" xmlns:oel="http://schemas.microsoft.com/office/2019/extlst" xmlns:r="http://schemas.openxmlformats.org/officeDocument/2006/relationships" xmlns:m="http://schemas.openxmlformats.org/officeDocument/2006/math" xmlns:v="urn:schemas-microsoft-com:vml" xmlns:wp14="http://schemas.microsoft.com/office/word/2010/wordprocessingDrawing" xmlns:wp="http://schemas.openxmlformats.org/drawingml/2006/wordprocessingDrawing" xmlns:w10="urn:schemas-microsoft-com:office:word" xmlns:w="http://schemas.openxmlformats.org/wordprocessingml/2006/main" xmlns:w14="http://schemas.microsoft.com/office/word/2010/wordml" xmlns:w15="http://schemas.microsoft.com/office/word/2012/wordml" xmlns:w16cex="http://schemas.microsoft.com/office/word/2018/wordml/cex" xmlns:w16cid="http://schemas.microsoft.com/office/word/2016/wordml/cid" xmlns:w16="http://schemas.microsoft.com/office/word/2018/wordml" xmlns:w16sdtdh="http://schemas.microsoft.com/office/word/2020/wordml/sdtdatahash" xmlns:w16se="http://schemas.microsoft.com/office/word/2015/wordml/symex" xmlns:wpg="http://schemas.microsoft.com/office/word/2010/wordprocessingGroup" xmlns:wpi="http://schemas.microsoft.com/office/word/2010/wordprocessingInk" xmlns:wne="http://schemas.microsoft.com/office/word/2006/wordml" xmlns:wps="http://schemas.microsoft.com/office/word/2010/wordprocessingShape" mc:Ignorable="w14 w15 w16se w16cid w16 w16cex w16sdtdh wp14">
+<w:ftr xmlns:wpc="http://schemas.microsoft.com/office/word/2010/wordprocessingCanvas" xmlns:cx="http://schemas.microsoft.com/office/drawing/2014/chartex" xmlns:cx1="http://schemas.microsoft.com/office/drawing/2015/9/8/chartex" xmlns:cx2="http://schemas.microsoft.com/office/drawing/2015/10/21/chartex" xmlns:cx3="http://schemas.microsoft.com/office/drawing/2016/5/9/chartex" xmlns:cx4="http://schemas.microsoft.com/office/drawing/2016/5/10/chartex" xmlns:cx5="http://schemas.microsoft.com/office/drawing/2016/5/11/chartex" xmlns:cx6="http://schemas.microsoft.com/office/drawing/2016/5/12/chartex" xmlns:cx7="http://schemas.microsoft.com/office/drawing/2016/5/13/chartex" xmlns:cx8="http://schemas.microsoft.com/office/drawing/2016/5/14/chartex" xmlns:mc="http://schemas.openxmlformats.org/markup-compatibility/2006" xmlns:aink="http://schemas.microsoft.com/office/drawing/2016/ink" xmlns:am3d="http://schemas.microsoft.com/office/drawing/2017/model3d" xmlns:o="urn:schemas-microsoft-com:office:office" xmlns:oel="http://schemas.microsoft.com/office/2019/extlst" xmlns:r="http://schemas.openxmlformats.org/officeDocument/2006/relationships" xmlns:m="http://schemas.openxmlformats.org/officeDocument/2006/math" xmlns:v="urn:schemas-microsoft-com:vml" xmlns:wp14="http://schemas.microsoft.com/office/word/2010/wordprocessingDrawing" xmlns:wp="http://schemas.openxmlformats.org/drawingml/2006/wordprocessingDrawing" xmlns:w10="urn:schemas-microsoft-com:office:word" xmlns:w="http://schemas.openxmlformats.org/wordprocessingml/2006/main" xmlns:w14="http://schemas.microsoft.com/office/word/2010/wordml" xmlns:w15="http://schemas.microsoft.com/office/word/2012/wordml" xmlns:w16cex="http://schemas.microsoft.com/office/word/2018/wordml/cex" xmlns:w16cid="http://schemas.microsoft.com/office/word/2016/wordml/cid" xmlns:w16="http://schemas.microsoft.com/office/word/2018/wordml" xmlns:w16du="http://schemas.microsoft.com/office/word/2023/wordml/word16du" xmlns:w16sdtdh="http://schemas.microsoft.com/office/word/2020/wordml/sdtdatahash" xmlns:w16se="http://schemas.microsoft.com/office/word/2015/wordml/symex" xmlns:wpg="http://schemas.microsoft.com/office/word/2010/wordprocessingGroup" xmlns:wpi="http://schemas.microsoft.com/office/word/2010/wordprocessingInk" xmlns:wne="http://schemas.microsoft.com/office/word/2006/wordml" xmlns:wps="http://schemas.microsoft.com/office/word/2010/wordprocessingShape" mc:Ignorable="w14 w15 w16se w16cid w16 w16cex w16sdtdh wp14">
   <w:sdt>
     <w:sdtPr>
       <w:id w:val="-553382156"/>
@@ -300,7 +576,7 @@
 </file>
 
 <file path=word/footer3.xml><?xml version="1.0" encoding="utf-8"?>
-<w:ftr xmlns:wpc="http://schemas.microsoft.com/office/word/2010/wordprocessingCanvas" xmlns:cx="http://schemas.microsoft.com/office/drawing/2014/chartex" xmlns:cx1="http://schemas.microsoft.com/office/drawing/2015/9/8/chartex" xmlns:cx2="http://schemas.microsoft.com/office/drawing/2015/10/21/chartex" xmlns:cx3="http://schemas.microsoft.com/office/drawing/2016/5/9/chartex" xmlns:cx4="http://schemas.microsoft.com/office/drawing/2016/5/10/chartex" xmlns:cx5="http://schemas.microsoft.com/office/drawing/2016/5/11/chartex" xmlns:cx6="http://schemas.microsoft.com/office/drawing/2016/5/12/chartex" xmlns:cx7="http://schemas.microsoft.com/office/drawing/2016/5/13/chartex" xmlns:cx8="http://schemas.microsoft.com/office/drawing/2016/5/14/chartex" xmlns:mc="http://schemas.openxmlformats.org/markup-compatibility/2006" xmlns:aink="http://schemas.microsoft.com/office/drawing/2016/ink" xmlns:am3d="http://schemas.microsoft.com/office/drawing/2017/model3d" xmlns:o="urn:schemas-microsoft-com:office:office" xmlns:oel="http://schemas.microsoft.com/office/2019/extlst" xmlns:r="http://schemas.openxmlformats.org/officeDocument/2006/relationships" xmlns:m="http://schemas.openxmlformats.org/officeDocument/2006/math" xmlns:v="urn:schemas-microsoft-com:vml" xmlns:wp14="http://schemas.microsoft.com/office/word/2010/wordprocessingDrawing" xmlns:wp="http://schemas.openxmlformats.org/drawingml/2006/wordprocessingDrawing" xmlns:w10="urn:schemas-microsoft-com:office:word" xmlns:w="http://schemas.openxmlformats.org/wordprocessingml/2006/main" xmlns:w14="http://schemas.microsoft.com/office/word/2010/wordml" xmlns:w15="http://schemas.microsoft.com/office/word/2012/wordml" xmlns:w16cex="http://schemas.microsoft.com/office/word/2018/wordml/cex" xmlns:w16cid="http://schemas.microsoft.com/office/word/2016/wordml/cid" xmlns:w16="http://schemas.microsoft.com/office/word/2018/wordml" xmlns:w16sdtdh="http://schemas.microsoft.com/office/word/2020/wordml/sdtdatahash" xmlns:w16se="http://schemas.microsoft.com/office/word/2015/wordml/symex" xmlns:wpg="http://schemas.microsoft.com/office/word/2010/wordprocessingGroup" xmlns:wpi="http://schemas.microsoft.com/office/word/2010/wordprocessingInk" xmlns:wne="http://schemas.microsoft.com/office/word/2006/wordml" xmlns:wps="http://schemas.microsoft.com/office/word/2010/wordprocessingShape" mc:Ignorable="w14 w15 w16se w16cid w16 w16cex w16sdtdh wp14">
+<w:ftr xmlns:wpc="http://schemas.microsoft.com/office/word/2010/wordprocessingCanvas" xmlns:cx="http://schemas.microsoft.com/office/drawing/2014/chartex" xmlns:cx1="http://schemas.microsoft.com/office/drawing/2015/9/8/chartex" xmlns:cx2="http://schemas.microsoft.com/office/drawing/2015/10/21/chartex" xmlns:cx3="http://schemas.microsoft.com/office/drawing/2016/5/9/chartex" xmlns:cx4="http://schemas.microsoft.com/office/drawing/2016/5/10/chartex" xmlns:cx5="http://schemas.microsoft.com/office/drawing/2016/5/11/chartex" xmlns:cx6="http://schemas.microsoft.com/office/drawing/2016/5/12/chartex" xmlns:cx7="http://schemas.microsoft.com/office/drawing/2016/5/13/chartex" xmlns:cx8="http://schemas.microsoft.com/office/drawing/2016/5/14/chartex" xmlns:mc="http://schemas.openxmlformats.org/markup-compatibility/2006" xmlns:aink="http://schemas.microsoft.com/office/drawing/2016/ink" xmlns:am3d="http://schemas.microsoft.com/office/drawing/2017/model3d" xmlns:o="urn:schemas-microsoft-com:office:office" xmlns:oel="http://schemas.microsoft.com/office/2019/extlst" xmlns:r="http://schemas.openxmlformats.org/officeDocument/2006/relationships" xmlns:m="http://schemas.openxmlformats.org/officeDocument/2006/math" xmlns:v="urn:schemas-microsoft-com:vml" xmlns:wp14="http://schemas.microsoft.com/office/word/2010/wordprocessingDrawing" xmlns:wp="http://schemas.openxmlformats.org/drawingml/2006/wordprocessingDrawing" xmlns:w10="urn:schemas-microsoft-com:office:word" xmlns:w="http://schemas.openxmlformats.org/wordprocessingml/2006/main" xmlns:w14="http://schemas.microsoft.com/office/word/2010/wordml" xmlns:w15="http://schemas.microsoft.com/office/word/2012/wordml" xmlns:w16cex="http://schemas.microsoft.com/office/word/2018/wordml/cex" xmlns:w16cid="http://schemas.microsoft.com/office/word/2016/wordml/cid" xmlns:w16="http://schemas.microsoft.com/office/word/2018/wordml" xmlns:w16du="http://schemas.microsoft.com/office/word/2023/wordml/word16du" xmlns:w16sdtdh="http://schemas.microsoft.com/office/word/2020/wordml/sdtdatahash" xmlns:w16se="http://schemas.microsoft.com/office/word/2015/wordml/symex" xmlns:wpg="http://schemas.microsoft.com/office/word/2010/wordprocessingGroup" xmlns:wpi="http://schemas.microsoft.com/office/word/2010/wordprocessingInk" xmlns:wne="http://schemas.microsoft.com/office/word/2006/wordml" xmlns:wps="http://schemas.microsoft.com/office/word/2010/wordprocessingShape" mc:Ignorable="w14 w15 w16se w16cid w16 w16cex w16sdtdh wp14">
   <w:p>
     <w:pPr>
       <w:pStyle w:val="Fuzeile"/>
@@ -310,7 +586,7 @@
 </file>
 
 <file path=word/footnotes.xml><?xml version="1.0" encoding="utf-8"?>
-<w:footnotes xmlns:wpc="http://schemas.microsoft.com/office/word/2010/wordprocessingCanvas" xmlns:cx="http://schemas.microsoft.com/office/drawing/2014/chartex" xmlns:cx1="http://schemas.microsoft.com/office/drawing/2015/9/8/chartex" xmlns:cx2="http://schemas.microsoft.com/office/drawing/2015/10/21/chartex" xmlns:cx3="http://schemas.microsoft.com/office/drawing/2016/5/9/chartex" xmlns:cx4="http://schemas.microsoft.com/office/drawing/2016/5/10/chartex" xmlns:cx5="http://schemas.microsoft.com/office/drawing/2016/5/11/chartex" xmlns:cx6="http://schemas.microsoft.com/office/drawing/2016/5/12/chartex" xmlns:cx7="http://schemas.microsoft.com/office/drawing/2016/5/13/chartex" xmlns:cx8="http://schemas.microsoft.com/office/drawing/2016/5/14/chartex" xmlns:mc="http://schemas.openxmlformats.org/markup-compatibility/2006" xmlns:aink="http://schemas.microsoft.com/office/drawing/2016/ink" xmlns:am3d="http://schemas.microsoft.com/office/drawing/2017/model3d" xmlns:o="urn:schemas-microsoft-com:office:office" xmlns:oel="http://schemas.microsoft.com/office/2019/extlst" xmlns:r="http://schemas.openxmlformats.org/officeDocument/2006/relationships" xmlns:m="http://schemas.openxmlformats.org/officeDocument/2006/math" xmlns:v="urn:schemas-microsoft-com:vml" xmlns:wp14="http://schemas.microsoft.com/office/word/2010/wordprocessingDrawing" xmlns:wp="http://schemas.openxmlformats.org/drawingml/2006/wordprocessingDrawing" xmlns:w10="urn:schemas-microsoft-com:office:word" xmlns:w="http://schemas.openxmlformats.org/wordprocessingml/2006/main" xmlns:w14="http://schemas.microsoft.com/office/word/2010/wordml" xmlns:w15="http://schemas.microsoft.com/office/word/2012/wordml" xmlns:w16cex="http://schemas.microsoft.com/office/word/2018/wordml/cex" xmlns:w16cid="http://schemas.microsoft.com/office/word/2016/wordml/cid" xmlns:w16="http://schemas.microsoft.com/office/word/2018/wordml" xmlns:w16sdtdh="http://schemas.microsoft.com/office/word/2020/wordml/sdtdatahash" xmlns:w16se="http://schemas.microsoft.com/office/word/2015/wordml/symex" xmlns:wpg="http://schemas.microsoft.com/office/word/2010/wordprocessingGroup" xmlns:wpi="http://schemas.microsoft.com/office/word/2010/wordprocessingInk" xmlns:wne="http://schemas.microsoft.com/office/word/2006/wordml" xmlns:wps="http://schemas.microsoft.com/office/word/2010/wordprocessingShape" mc:Ignorable="w14 w15 w16se w16cid w16 w16cex w16sdtdh wp14">
+<w:footnotes xmlns:wpc="http://schemas.microsoft.com/office/word/2010/wordprocessingCanvas" xmlns:cx="http://schemas.microsoft.com/office/drawing/2014/chartex" xmlns:cx1="http://schemas.microsoft.com/office/drawing/2015/9/8/chartex" xmlns:cx2="http://schemas.microsoft.com/office/drawing/2015/10/21/chartex" xmlns:cx3="http://schemas.microsoft.com/office/drawing/2016/5/9/chartex" xmlns:cx4="http://schemas.microsoft.com/office/drawing/2016/5/10/chartex" xmlns:cx5="http://schemas.microsoft.com/office/drawing/2016/5/11/chartex" xmlns:cx6="http://schemas.microsoft.com/office/drawing/2016/5/12/chartex" xmlns:cx7="http://schemas.microsoft.com/office/drawing/2016/5/13/chartex" xmlns:cx8="http://schemas.microsoft.com/office/drawing/2016/5/14/chartex" xmlns:mc="http://schemas.openxmlformats.org/markup-compatibility/2006" xmlns:aink="http://schemas.microsoft.com/office/drawing/2016/ink" xmlns:am3d="http://schemas.microsoft.com/office/drawing/2017/model3d" xmlns:o="urn:schemas-microsoft-com:office:office" xmlns:oel="http://schemas.microsoft.com/office/2019/extlst" xmlns:r="http://schemas.openxmlformats.org/officeDocument/2006/relationships" xmlns:m="http://schemas.openxmlformats.org/officeDocument/2006/math" xmlns:v="urn:schemas-microsoft-com:vml" xmlns:wp14="http://schemas.microsoft.com/office/word/2010/wordprocessingDrawing" xmlns:wp="http://schemas.openxmlformats.org/drawingml/2006/wordprocessingDrawing" xmlns:w10="urn:schemas-microsoft-com:office:word" xmlns:w="http://schemas.openxmlformats.org/wordprocessingml/2006/main" xmlns:w14="http://schemas.microsoft.com/office/word/2010/wordml" xmlns:w15="http://schemas.microsoft.com/office/word/2012/wordml" xmlns:w16cex="http://schemas.microsoft.com/office/word/2018/wordml/cex" xmlns:w16cid="http://schemas.microsoft.com/office/word/2016/wordml/cid" xmlns:w16="http://schemas.microsoft.com/office/word/2018/wordml" xmlns:w16du="http://schemas.microsoft.com/office/word/2023/wordml/word16du" xmlns:w16sdtdh="http://schemas.microsoft.com/office/word/2020/wordml/sdtdatahash" xmlns:w16se="http://schemas.microsoft.com/office/word/2015/wordml/symex" xmlns:wpg="http://schemas.microsoft.com/office/word/2010/wordprocessingGroup" xmlns:wpi="http://schemas.microsoft.com/office/word/2010/wordprocessingInk" xmlns:wne="http://schemas.microsoft.com/office/word/2006/wordml" xmlns:wps="http://schemas.microsoft.com/office/word/2010/wordprocessingShape" mc:Ignorable="w14 w15 w16se w16cid w16 w16cex w16sdtdh wp14">
   <w:footnote w:type="separator" w:id="-1">
     <w:p>
       <w:pPr>
@@ -335,7 +611,7 @@
 </file>
 
 <file path=word/header1.xml><?xml version="1.0" encoding="utf-8"?>
-<w:hdr xmlns:wpc="http://schemas.microsoft.com/office/word/2010/wordprocessingCanvas" xmlns:cx="http://schemas.microsoft.com/office/drawing/2014/chartex" xmlns:cx1="http://schemas.microsoft.com/office/drawing/2015/9/8/chartex" xmlns:cx2="http://schemas.microsoft.com/office/drawing/2015/10/21/chartex" xmlns:cx3="http://schemas.microsoft.com/office/drawing/2016/5/9/chartex" xmlns:cx4="http://schemas.microsoft.com/office/drawing/2016/5/10/chartex" xmlns:cx5="http://schemas.microsoft.com/office/drawing/2016/5/11/chartex" xmlns:cx6="http://schemas.microsoft.com/office/drawing/2016/5/12/chartex" xmlns:cx7="http://schemas.microsoft.com/office/drawing/2016/5/13/chartex" xmlns:cx8="http://schemas.microsoft.com/office/drawing/2016/5/14/chartex" xmlns:mc="http://schemas.openxmlformats.org/markup-compatibility/2006" xmlns:aink="http://schemas.microsoft.com/office/drawing/2016/ink" xmlns:am3d="http://schemas.microsoft.com/office/drawing/2017/model3d" xmlns:o="urn:schemas-microsoft-com:office:office" xmlns:oel="http://schemas.microsoft.com/office/2019/extlst" xmlns:r="http://schemas.openxmlformats.org/officeDocument/2006/relationships" xmlns:m="http://schemas.openxmlformats.org/officeDocument/2006/math" xmlns:v="urn:schemas-microsoft-com:vml" xmlns:wp14="http://schemas.microsoft.com/office/word/2010/wordprocessingDrawing" xmlns:wp="http://schemas.openxmlformats.org/drawingml/2006/wordprocessingDrawing" xmlns:w10="urn:schemas-microsoft-com:office:word" xmlns:w="http://schemas.openxmlformats.org/wordprocessingml/2006/main" xmlns:w14="http://schemas.microsoft.com/office/word/2010/wordml" xmlns:w15="http://schemas.microsoft.com/office/word/2012/wordml" xmlns:w16cex="http://schemas.microsoft.com/office/word/2018/wordml/cex" xmlns:w16cid="http://schemas.microsoft.com/office/word/2016/wordml/cid" xmlns:w16="http://schemas.microsoft.com/office/word/2018/wordml" xmlns:w16sdtdh="http://schemas.microsoft.com/office/word/2020/wordml/sdtdatahash" xmlns:w16se="http://schemas.microsoft.com/office/word/2015/wordml/symex" xmlns:wpg="http://schemas.microsoft.com/office/word/2010/wordprocessingGroup" xmlns:wpi="http://schemas.microsoft.com/office/word/2010/wordprocessingInk" xmlns:wne="http://schemas.microsoft.com/office/word/2006/wordml" xmlns:wps="http://schemas.microsoft.com/office/word/2010/wordprocessingShape" mc:Ignorable="w14 w15 w16se w16cid w16 w16cex w16sdtdh wp14">
+<w:hdr xmlns:wpc="http://schemas.microsoft.com/office/word/2010/wordprocessingCanvas" xmlns:cx="http://schemas.microsoft.com/office/drawing/2014/chartex" xmlns:cx1="http://schemas.microsoft.com/office/drawing/2015/9/8/chartex" xmlns:cx2="http://schemas.microsoft.com/office/drawing/2015/10/21/chartex" xmlns:cx3="http://schemas.microsoft.com/office/drawing/2016/5/9/chartex" xmlns:cx4="http://schemas.microsoft.com/office/drawing/2016/5/10/chartex" xmlns:cx5="http://schemas.microsoft.com/office/drawing/2016/5/11/chartex" xmlns:cx6="http://schemas.microsoft.com/office/drawing/2016/5/12/chartex" xmlns:cx7="http://schemas.microsoft.com/office/drawing/2016/5/13/chartex" xmlns:cx8="http://schemas.microsoft.com/office/drawing/2016/5/14/chartex" xmlns:mc="http://schemas.openxmlformats.org/markup-compatibility/2006" xmlns:aink="http://schemas.microsoft.com/office/drawing/2016/ink" xmlns:am3d="http://schemas.microsoft.com/office/drawing/2017/model3d" xmlns:o="urn:schemas-microsoft-com:office:office" xmlns:oel="http://schemas.microsoft.com/office/2019/extlst" xmlns:r="http://schemas.openxmlformats.org/officeDocument/2006/relationships" xmlns:m="http://schemas.openxmlformats.org/officeDocument/2006/math" xmlns:v="urn:schemas-microsoft-com:vml" xmlns:wp14="http://schemas.microsoft.com/office/word/2010/wordprocessingDrawing" xmlns:wp="http://schemas.openxmlformats.org/drawingml/2006/wordprocessingDrawing" xmlns:w10="urn:schemas-microsoft-com:office:word" xmlns:w="http://schemas.openxmlformats.org/wordprocessingml/2006/main" xmlns:w14="http://schemas.microsoft.com/office/word/2010/wordml" xmlns:w15="http://schemas.microsoft.com/office/word/2012/wordml" xmlns:w16cex="http://schemas.microsoft.com/office/word/2018/wordml/cex" xmlns:w16cid="http://schemas.microsoft.com/office/word/2016/wordml/cid" xmlns:w16="http://schemas.microsoft.com/office/word/2018/wordml" xmlns:w16du="http://schemas.microsoft.com/office/word/2023/wordml/word16du" xmlns:w16sdtdh="http://schemas.microsoft.com/office/word/2020/wordml/sdtdatahash" xmlns:w16se="http://schemas.microsoft.com/office/word/2015/wordml/symex" xmlns:wpg="http://schemas.microsoft.com/office/word/2010/wordprocessingGroup" xmlns:wpi="http://schemas.microsoft.com/office/word/2010/wordprocessingInk" xmlns:wne="http://schemas.microsoft.com/office/word/2006/wordml" xmlns:wps="http://schemas.microsoft.com/office/word/2010/wordprocessingShape" mc:Ignorable="w14 w15 w16se w16cid w16 w16cex w16sdtdh wp14">
   <w:p>
     <w:pPr>
       <w:pStyle w:val="Kopfzeile"/>
@@ -345,7 +621,7 @@
 </file>
 
 <file path=word/header2.xml><?xml version="1.0" encoding="utf-8"?>
-<w:hdr xmlns:wpc="http://schemas.microsoft.com/office/word/2010/wordprocessingCanvas" xmlns:cx="http://schemas.microsoft.com/office/drawing/2014/chartex" xmlns:cx1="http://schemas.microsoft.com/office/drawing/2015/9/8/chartex" xmlns:cx2="http://schemas.microsoft.com/office/drawing/2015/10/21/chartex" xmlns:cx3="http://schemas.microsoft.com/office/drawing/2016/5/9/chartex" xmlns:cx4="http://schemas.microsoft.com/office/drawing/2016/5/10/chartex" xmlns:cx5="http://schemas.microsoft.com/office/drawing/2016/5/11/chartex" xmlns:cx6="http://schemas.microsoft.com/office/drawing/2016/5/12/chartex" xmlns:cx7="http://schemas.microsoft.com/office/drawing/2016/5/13/chartex" xmlns:cx8="http://schemas.microsoft.com/office/drawing/2016/5/14/chartex" xmlns:mc="http://schemas.openxmlformats.org/markup-compatibility/2006" xmlns:aink="http://schemas.microsoft.com/office/drawing/2016/ink" xmlns:am3d="http://schemas.microsoft.com/office/drawing/2017/model3d" xmlns:o="urn:schemas-microsoft-com:office:office" xmlns:oel="http://schemas.microsoft.com/office/2019/extlst" xmlns:r="http://schemas.openxmlformats.org/officeDocument/2006/relationships" xmlns:m="http://schemas.openxmlformats.org/officeDocument/2006/math" xmlns:v="urn:schemas-microsoft-com:vml" xmlns:wp14="http://schemas.microsoft.com/office/word/2010/wordprocessingDrawing" xmlns:wp="http://schemas.openxmlformats.org/drawingml/2006/wordprocessingDrawing" xmlns:w10="urn:schemas-microsoft-com:office:word" xmlns:w="http://schemas.openxmlformats.org/wordprocessingml/2006/main" xmlns:w14="http://schemas.microsoft.com/office/word/2010/wordml" xmlns:w15="http://schemas.microsoft.com/office/word/2012/wordml" xmlns:w16cex="http://schemas.microsoft.com/office/word/2018/wordml/cex" xmlns:w16cid="http://schemas.microsoft.com/office/word/2016/wordml/cid" xmlns:w16="http://schemas.microsoft.com/office/word/2018/wordml" xmlns:w16sdtdh="http://schemas.microsoft.com/office/word/2020/wordml/sdtdatahash" xmlns:w16se="http://schemas.microsoft.com/office/word/2015/wordml/symex" xmlns:wpg="http://schemas.microsoft.com/office/word/2010/wordprocessingGroup" xmlns:wpi="http://schemas.microsoft.com/office/word/2010/wordprocessingInk" xmlns:wne="http://schemas.microsoft.com/office/word/2006/wordml" xmlns:wps="http://schemas.microsoft.com/office/word/2010/wordprocessingShape" mc:Ignorable="w14 w15 w16se w16cid w16 w16cex w16sdtdh wp14">
+<w:hdr xmlns:wpc="http://schemas.microsoft.com/office/word/2010/wordprocessingCanvas" xmlns:cx="http://schemas.microsoft.com/office/drawing/2014/chartex" xmlns:cx1="http://schemas.microsoft.com/office/drawing/2015/9/8/chartex" xmlns:cx2="http://schemas.microsoft.com/office/drawing/2015/10/21/chartex" xmlns:cx3="http://schemas.microsoft.com/office/drawing/2016/5/9/chartex" xmlns:cx4="http://schemas.microsoft.com/office/drawing/2016/5/10/chartex" xmlns:cx5="http://schemas.microsoft.com/office/drawing/2016/5/11/chartex" xmlns:cx6="http://schemas.microsoft.com/office/drawing/2016/5/12/chartex" xmlns:cx7="http://schemas.microsoft.com/office/drawing/2016/5/13/chartex" xmlns:cx8="http://schemas.microsoft.com/office/drawing/2016/5/14/chartex" xmlns:mc="http://schemas.openxmlformats.org/markup-compatibility/2006" xmlns:aink="http://schemas.microsoft.com/office/drawing/2016/ink" xmlns:am3d="http://schemas.microsoft.com/office/drawing/2017/model3d" xmlns:o="urn:schemas-microsoft-com:office:office" xmlns:oel="http://schemas.microsoft.com/office/2019/extlst" xmlns:r="http://schemas.openxmlformats.org/officeDocument/2006/relationships" xmlns:m="http://schemas.openxmlformats.org/officeDocument/2006/math" xmlns:v="urn:schemas-microsoft-com:vml" xmlns:wp14="http://schemas.microsoft.com/office/word/2010/wordprocessingDrawing" xmlns:wp="http://schemas.openxmlformats.org/drawingml/2006/wordprocessingDrawing" xmlns:w10="urn:schemas-microsoft-com:office:word" xmlns:w="http://schemas.openxmlformats.org/wordprocessingml/2006/main" xmlns:w14="http://schemas.microsoft.com/office/word/2010/wordml" xmlns:w15="http://schemas.microsoft.com/office/word/2012/wordml" xmlns:w16cex="http://schemas.microsoft.com/office/word/2018/wordml/cex" xmlns:w16cid="http://schemas.microsoft.com/office/word/2016/wordml/cid" xmlns:w16="http://schemas.microsoft.com/office/word/2018/wordml" xmlns:w16du="http://schemas.microsoft.com/office/word/2023/wordml/word16du" xmlns:w16sdtdh="http://schemas.microsoft.com/office/word/2020/wordml/sdtdatahash" xmlns:w16se="http://schemas.microsoft.com/office/word/2015/wordml/symex" xmlns:wpg="http://schemas.microsoft.com/office/word/2010/wordprocessingGroup" xmlns:wpi="http://schemas.microsoft.com/office/word/2010/wordprocessingInk" xmlns:wne="http://schemas.microsoft.com/office/word/2006/wordml" xmlns:wps="http://schemas.microsoft.com/office/word/2010/wordprocessingShape" mc:Ignorable="w14 w15 w16se w16cid w16 w16cex w16sdtdh wp14">
   <w:p>
     <w:pPr>
       <w:pStyle w:val="Kopfzeile"/>
@@ -355,7 +631,7 @@
 </file>
 
 <file path=word/header3.xml><?xml version="1.0" encoding="utf-8"?>
-<w:hdr xmlns:wpc="http://schemas.microsoft.com/office/word/2010/wordprocessingCanvas" xmlns:cx="http://schemas.microsoft.com/office/drawing/2014/chartex" xmlns:cx1="http://schemas.microsoft.com/office/drawing/2015/9/8/chartex" xmlns:cx2="http://schemas.microsoft.com/office/drawing/2015/10/21/chartex" xmlns:cx3="http://schemas.microsoft.com/office/drawing/2016/5/9/chartex" xmlns:cx4="http://schemas.microsoft.com/office/drawing/2016/5/10/chartex" xmlns:cx5="http://schemas.microsoft.com/office/drawing/2016/5/11/chartex" xmlns:cx6="http://schemas.microsoft.com/office/drawing/2016/5/12/chartex" xmlns:cx7="http://schemas.microsoft.com/office/drawing/2016/5/13/chartex" xmlns:cx8="http://schemas.microsoft.com/office/drawing/2016/5/14/chartex" xmlns:mc="http://schemas.openxmlformats.org/markup-compatibility/2006" xmlns:aink="http://schemas.microsoft.com/office/drawing/2016/ink" xmlns:am3d="http://schemas.microsoft.com/office/drawing/2017/model3d" xmlns:o="urn:schemas-microsoft-com:office:office" xmlns:oel="http://schemas.microsoft.com/office/2019/extlst" xmlns:r="http://schemas.openxmlformats.org/officeDocument/2006/relationships" xmlns:m="http://schemas.openxmlformats.org/officeDocument/2006/math" xmlns:v="urn:schemas-microsoft-com:vml" xmlns:wp14="http://schemas.microsoft.com/office/word/2010/wordprocessingDrawing" xmlns:wp="http://schemas.openxmlformats.org/drawingml/2006/wordprocessingDrawing" xmlns:w10="urn:schemas-microsoft-com:office:word" xmlns:w="http://schemas.openxmlformats.org/wordprocessingml/2006/main" xmlns:w14="http://schemas.microsoft.com/office/word/2010/wordml" xmlns:w15="http://schemas.microsoft.com/office/word/2012/wordml" xmlns:w16cex="http://schemas.microsoft.com/office/word/2018/wordml/cex" xmlns:w16cid="http://schemas.microsoft.com/office/word/2016/wordml/cid" xmlns:w16="http://schemas.microsoft.com/office/word/2018/wordml" xmlns:w16sdtdh="http://schemas.microsoft.com/office/word/2020/wordml/sdtdatahash" xmlns:w16se="http://schemas.microsoft.com/office/word/2015/wordml/symex" xmlns:wpg="http://schemas.microsoft.com/office/word/2010/wordprocessingGroup" xmlns:wpi="http://schemas.microsoft.com/office/word/2010/wordprocessingInk" xmlns:wne="http://schemas.microsoft.com/office/word/2006/wordml" xmlns:wps="http://schemas.microsoft.com/office/word/2010/wordprocessingShape" mc:Ignorable="w14 w15 w16se w16cid w16 w16cex w16sdtdh wp14">
+<w:hdr xmlns:wpc="http://schemas.microsoft.com/office/word/2010/wordprocessingCanvas" xmlns:cx="http://schemas.microsoft.com/office/drawing/2014/chartex" xmlns:cx1="http://schemas.microsoft.com/office/drawing/2015/9/8/chartex" xmlns:cx2="http://schemas.microsoft.com/office/drawing/2015/10/21/chartex" xmlns:cx3="http://schemas.microsoft.com/office/drawing/2016/5/9/chartex" xmlns:cx4="http://schemas.microsoft.com/office/drawing/2016/5/10/chartex" xmlns:cx5="http://schemas.microsoft.com/office/drawing/2016/5/11/chartex" xmlns:cx6="http://schemas.microsoft.com/office/drawing/2016/5/12/chartex" xmlns:cx7="http://schemas.microsoft.com/office/drawing/2016/5/13/chartex" xmlns:cx8="http://schemas.microsoft.com/office/drawing/2016/5/14/chartex" xmlns:mc="http://schemas.openxmlformats.org/markup-compatibility/2006" xmlns:aink="http://schemas.microsoft.com/office/drawing/2016/ink" xmlns:am3d="http://schemas.microsoft.com/office/drawing/2017/model3d" xmlns:o="urn:schemas-microsoft-com:office:office" xmlns:oel="http://schemas.microsoft.com/office/2019/extlst" xmlns:r="http://schemas.openxmlformats.org/officeDocument/2006/relationships" xmlns:m="http://schemas.openxmlformats.org/officeDocument/2006/math" xmlns:v="urn:schemas-microsoft-com:vml" xmlns:wp14="http://schemas.microsoft.com/office/word/2010/wordprocessingDrawing" xmlns:wp="http://schemas.openxmlformats.org/drawingml/2006/wordprocessingDrawing" xmlns:w10="urn:schemas-microsoft-com:office:word" xmlns:w="http://schemas.openxmlformats.org/wordprocessingml/2006/main" xmlns:w14="http://schemas.microsoft.com/office/word/2010/wordml" xmlns:w15="http://schemas.microsoft.com/office/word/2012/wordml" xmlns:w16cex="http://schemas.microsoft.com/office/word/2018/wordml/cex" xmlns:w16cid="http://schemas.microsoft.com/office/word/2016/wordml/cid" xmlns:w16="http://schemas.microsoft.com/office/word/2018/wordml" xmlns:w16du="http://schemas.microsoft.com/office/word/2023/wordml/word16du" xmlns:w16sdtdh="http://schemas.microsoft.com/office/word/2020/wordml/sdtdatahash" xmlns:w16se="http://schemas.microsoft.com/office/word/2015/wordml/symex" xmlns:wpg="http://schemas.microsoft.com/office/word/2010/wordprocessingGroup" xmlns:wpi="http://schemas.microsoft.com/office/word/2010/wordprocessingInk" xmlns:wne="http://schemas.microsoft.com/office/word/2006/wordml" xmlns:wps="http://schemas.microsoft.com/office/word/2010/wordprocessingShape" mc:Ignorable="w14 w15 w16se w16cid w16 w16cex w16sdtdh wp14">
   <w:p>
     <w:pPr>
       <w:pStyle w:val="Kopfzeile"/>
@@ -365,7 +641,7 @@
 </file>
 
 <file path=word/numbering.xml><?xml version="1.0" encoding="utf-8"?>
-<w:numbering xmlns:wpc="http://schemas.microsoft.com/office/word/2010/wordprocessingCanvas" xmlns:cx="http://schemas.microsoft.com/office/drawing/2014/chartex" xmlns:cx1="http://schemas.microsoft.com/office/drawing/2015/9/8/chartex" xmlns:cx2="http://schemas.microsoft.com/office/drawing/2015/10/21/chartex" xmlns:cx3="http://schemas.microsoft.com/office/drawing/2016/5/9/chartex" xmlns:cx4="http://schemas.microsoft.com/office/drawing/2016/5/10/chartex" xmlns:cx5="http://schemas.microsoft.com/office/drawing/2016/5/11/chartex" xmlns:cx6="http://schemas.microsoft.com/office/drawing/2016/5/12/chartex" xmlns:cx7="http://schemas.microsoft.com/office/drawing/2016/5/13/chartex" xmlns:cx8="http://schemas.microsoft.com/office/drawing/2016/5/14/chartex" xmlns:mc="http://schemas.openxmlformats.org/markup-compatibility/2006" xmlns:aink="http://schemas.microsoft.com/office/drawing/2016/ink" xmlns:am3d="http://schemas.microsoft.com/office/drawing/2017/model3d" xmlns:o="urn:schemas-microsoft-com:office:office" xmlns:oel="http://schemas.microsoft.com/office/2019/extlst" xmlns:r="http://schemas.openxmlformats.org/officeDocument/2006/relationships" xmlns:m="http://schemas.openxmlformats.org/officeDocument/2006/math" xmlns:v="urn:schemas-microsoft-com:vml" xmlns:wp14="http://schemas.microsoft.com/office/word/2010/wordprocessingDrawing" xmlns:wp="http://schemas.openxmlformats.org/drawingml/2006/wordprocessingDrawing" xmlns:w10="urn:schemas-microsoft-com:office:word" xmlns:w="http://schemas.openxmlformats.org/wordprocessingml/2006/main" xmlns:w14="http://schemas.microsoft.com/office/word/2010/wordml" xmlns:w15="http://schemas.microsoft.com/office/word/2012/wordml" xmlns:w16cex="http://schemas.microsoft.com/office/word/2018/wordml/cex" xmlns:w16cid="http://schemas.microsoft.com/office/word/2016/wordml/cid" xmlns:w16="http://schemas.microsoft.com/office/word/2018/wordml" xmlns:w16sdtdh="http://schemas.microsoft.com/office/word/2020/wordml/sdtdatahash" xmlns:w16se="http://schemas.microsoft.com/office/word/2015/wordml/symex" xmlns:wpg="http://schemas.microsoft.com/office/word/2010/wordprocessingGroup" xmlns:wpi="http://schemas.microsoft.com/office/word/2010/wordprocessingInk" xmlns:wne="http://schemas.microsoft.com/office/word/2006/wordml" xmlns:wps="http://schemas.microsoft.com/office/word/2010/wordprocessingShape" mc:Ignorable="w14 w15 w16se w16cid w16 w16cex w16sdtdh wp14">
+<w:numbering xmlns:wpc="http://schemas.microsoft.com/office/word/2010/wordprocessingCanvas" xmlns:cx="http://schemas.microsoft.com/office/drawing/2014/chartex" xmlns:cx1="http://schemas.microsoft.com/office/drawing/2015/9/8/chartex" xmlns:cx2="http://schemas.microsoft.com/office/drawing/2015/10/21/chartex" xmlns:cx3="http://schemas.microsoft.com/office/drawing/2016/5/9/chartex" xmlns:cx4="http://schemas.microsoft.com/office/drawing/2016/5/10/chartex" xmlns:cx5="http://schemas.microsoft.com/office/drawing/2016/5/11/chartex" xmlns:cx6="http://schemas.microsoft.com/office/drawing/2016/5/12/chartex" xmlns:cx7="http://schemas.microsoft.com/office/drawing/2016/5/13/chartex" xmlns:cx8="http://schemas.microsoft.com/office/drawing/2016/5/14/chartex" xmlns:mc="http://schemas.openxmlformats.org/markup-compatibility/2006" xmlns:aink="http://schemas.microsoft.com/office/drawing/2016/ink" xmlns:am3d="http://schemas.microsoft.com/office/drawing/2017/model3d" xmlns:o="urn:schemas-microsoft-com:office:office" xmlns:oel="http://schemas.microsoft.com/office/2019/extlst" xmlns:r="http://schemas.openxmlformats.org/officeDocument/2006/relationships" xmlns:m="http://schemas.openxmlformats.org/officeDocument/2006/math" xmlns:v="urn:schemas-microsoft-com:vml" xmlns:wp14="http://schemas.microsoft.com/office/word/2010/wordprocessingDrawing" xmlns:wp="http://schemas.openxmlformats.org/drawingml/2006/wordprocessingDrawing" xmlns:w10="urn:schemas-microsoft-com:office:word" xmlns:w="http://schemas.openxmlformats.org/wordprocessingml/2006/main" xmlns:w14="http://schemas.microsoft.com/office/word/2010/wordml" xmlns:w15="http://schemas.microsoft.com/office/word/2012/wordml" xmlns:w16cex="http://schemas.microsoft.com/office/word/2018/wordml/cex" xmlns:w16cid="http://schemas.microsoft.com/office/word/2016/wordml/cid" xmlns:w16="http://schemas.microsoft.com/office/word/2018/wordml" xmlns:w16du="http://schemas.microsoft.com/office/word/2023/wordml/word16du" xmlns:w16sdtdh="http://schemas.microsoft.com/office/word/2020/wordml/sdtdatahash" xmlns:w16se="http://schemas.microsoft.com/office/word/2015/wordml/symex" xmlns:wpg="http://schemas.microsoft.com/office/word/2010/wordprocessingGroup" xmlns:wpi="http://schemas.microsoft.com/office/word/2010/wordprocessingInk" xmlns:wne="http://schemas.microsoft.com/office/word/2006/wordml" xmlns:wps="http://schemas.microsoft.com/office/word/2010/wordprocessingShape" mc:Ignorable="w14 w15 w16se w16cid w16 w16cex w16sdtdh wp14">
   <w:abstractNum w:abstractNumId="0" w15:restartNumberingAfterBreak="0">
     <w:nsid w:val="47320F51"/>
     <w:multiLevelType w:val="hybridMultilevel"/>
@@ -1134,6 +1410,36 @@
     <w:uiPriority w:val="99"/>
     <w:rsid w:val="00752528"/>
   </w:style>
+  <w:style w:type="paragraph" w:styleId="StandardWeb">
+    <w:name w:val="Normal (Web)"/>
+    <w:basedOn w:val="Standard"/>
+    <w:uiPriority w:val="99"/>
+    <w:semiHidden/>
+    <w:unhideWhenUsed/>
+    <w:rsid w:val="009207FD"/>
+    <w:pPr>
+      <w:spacing w:before="100" w:beforeAutospacing="1" w:after="100" w:afterAutospacing="1" w:line="240" w:lineRule="auto"/>
+    </w:pPr>
+    <w:rPr>
+      <w:rFonts w:ascii="Times New Roman" w:eastAsia="Times New Roman" w:hAnsi="Times New Roman" w:cs="Times New Roman"/>
+      <w:sz w:val="24"/>
+      <w:szCs w:val="24"/>
+      <w:lang w:eastAsia="de-DE"/>
+    </w:rPr>
+  </w:style>
+  <w:style w:type="character" w:styleId="HTMLCode">
+    <w:name w:val="HTML Code"/>
+    <w:basedOn w:val="Absatz-Standardschriftart"/>
+    <w:uiPriority w:val="99"/>
+    <w:semiHidden/>
+    <w:unhideWhenUsed/>
+    <w:rsid w:val="009207FD"/>
+    <w:rPr>
+      <w:rFonts w:ascii="Courier New" w:eastAsia="Times New Roman" w:hAnsi="Courier New" w:cs="Courier New"/>
+      <w:sz w:val="20"/>
+      <w:szCs w:val="20"/>
+    </w:rPr>
+  </w:style>
 </w:styles>
 </file>
 

</xml_diff>